<commit_message>
Khôi phục file .gitignore và sửa đổi ghi chú
</commit_message>
<xml_diff>
--- a/BaiTap/ghichu.docx
+++ b/BaiTap/ghichu.docx
@@ -3588,11 +3588,63 @@
           <w:sz w:val="26"/>
           <w:szCs w:val="26"/>
         </w:rPr>
+        <w:t>Để gỡ bỏ tập tin ra khỏi khu tạm:</w:t>
+      </w:r>
+    </w:p>
+    <w:p>
+      <w:pPr>
+        <w:rPr>
+          <w:rFonts w:ascii="Times New Roman" w:hAnsi="Times New Roman" w:cs="Times New Roman"/>
+          <w:sz w:val="26"/>
+          <w:szCs w:val="26"/>
+        </w:rPr>
+      </w:pPr>
+      <w:r>
+        <w:rPr>
+          <w:rFonts w:ascii="Times New Roman" w:hAnsi="Times New Roman" w:cs="Times New Roman"/>
+          <w:sz w:val="26"/>
+          <w:szCs w:val="26"/>
+        </w:rPr>
+        <w:t>git rm --cached &lt;tên_tập_tin&gt;</w:t>
+      </w:r>
+    </w:p>
+    <w:p>
+      <w:pPr>
+        <w:rPr>
+          <w:rFonts w:ascii="Times New Roman" w:hAnsi="Times New Roman" w:cs="Times New Roman"/>
+          <w:sz w:val="26"/>
+          <w:szCs w:val="26"/>
+        </w:rPr>
+      </w:pPr>
+      <w:r>
+        <w:rPr>
+          <w:rFonts w:ascii="Times New Roman" w:hAnsi="Times New Roman" w:cs="Times New Roman"/>
+          <w:sz w:val="26"/>
+          <w:szCs w:val="26"/>
+        </w:rPr>
+        <w:t>Hiển thị lích sử commit: git log</w:t>
+      </w:r>
+      <w:r>
+        <w:rPr>
+          <w:rFonts w:ascii="Times New Roman" w:hAnsi="Times New Roman" w:cs="Times New Roman"/>
+          <w:sz w:val="26"/>
+          <w:szCs w:val="26"/>
+        </w:rPr>
         <w:br w:type="page"/>
       </w:r>
     </w:p>
     <w:p>
       <w:pPr>
+        <w:jc w:val="both"/>
+        <w:rPr>
+          <w:rFonts w:ascii="Times New Roman" w:hAnsi="Times New Roman" w:cs="Times New Roman"/>
+          <w:sz w:val="26"/>
+          <w:szCs w:val="26"/>
+        </w:rPr>
+      </w:pPr>
+    </w:p>
+    <w:p>
+      <w:pPr>
         <w:spacing w:before="240" w:line="276" w:lineRule="auto"/>
         <w:jc w:val="center"/>
         <w:rPr>
@@ -3611,7 +3663,6 @@
           <w:sz w:val="26"/>
           <w:szCs w:val="26"/>
         </w:rPr>
-        <w:lastRenderedPageBreak/>
         <w:t>Đây là mô hình hoạt động của Web Server theo kiến trúc Client-Server</w:t>
       </w:r>
     </w:p>

</xml_diff>